<commit_message>
TP 8 - Release Planning updated
</commit_message>
<xml_diff>
--- a/Práctico/TP 8/TP N° 8 - Release Planning.docx
+++ b/Práctico/TP 8/TP N° 8 - Release Planning.docx
@@ -112,12 +112,12 @@
           <wp:inline distB="114300" distT="114300" distL="114300" distR="114300">
             <wp:extent cx="2286000" cy="2343150"/>
             <wp:effectExtent b="0" l="0" r="0" t="0"/>
-            <wp:docPr id="1" name="image2.png"/>
+            <wp:docPr id="1" name="image1.png"/>
             <a:graphic>
               <a:graphicData uri="http://schemas.openxmlformats.org/drawingml/2006/picture">
                 <pic:pic>
                   <pic:nvPicPr>
-                    <pic:cNvPr id="0" name="image2.png"/>
+                    <pic:cNvPr id="0" name="image1.png"/>
                     <pic:cNvPicPr preferRelativeResize="0"/>
                   </pic:nvPicPr>
                   <pic:blipFill>
@@ -4331,12 +4331,12 @@
             <wp:extent cx="5352188" cy="3048000"/>
             <wp:effectExtent b="0" l="0" r="0" t="0"/>
             <wp:wrapSquare wrapText="bothSides" distB="114300" distT="114300" distL="114300" distR="114300"/>
-            <wp:docPr descr="Chart" id="2" name="image1.png"/>
+            <wp:docPr descr="Chart" id="2" name="image2.png"/>
             <a:graphic>
               <a:graphicData uri="http://schemas.openxmlformats.org/drawingml/2006/picture">
                 <pic:pic>
                   <pic:nvPicPr>
-                    <pic:cNvPr descr="Chart" id="0" name="image1.png"/>
+                    <pic:cNvPr descr="Chart" id="0" name="image2.png"/>
                     <pic:cNvPicPr preferRelativeResize="0"/>
                   </pic:nvPicPr>
                   <pic:blipFill>

</xml_diff>